<commit_message>
Check for existence of code for Twine generation.
</commit_message>
<xml_diff>
--- a/Manual/TweeFly Documentation 0.9.docx
+++ b/Manual/TweeFly Documentation 0.9.docx
@@ -75,6 +75,9 @@
         <w:t>9</w:t>
       </w:r>
       <w:r>
+        <w:t>.1</w:t>
+      </w:r>
+      <w:r>
         <w:t xml:space="preserve"> BETA</w:t>
       </w:r>
       <w:r>
@@ -1102,6 +1105,79 @@
       <w:r>
         <w:t xml:space="preserve"> macros.</w:t>
       </w:r>
+    </w:p>
+    <w:p>
+      <w:pPr>
+        <w:pStyle w:val="Listenabsatz"/>
+        <w:jc w:val="both"/>
+        <w:rPr>
+          <w:color w:val="FF0000"/>
+        </w:rPr>
+      </w:pPr>
+      <w:r>
+        <w:br/>
+      </w:r>
+      <w:r>
+        <w:rPr>
+          <w:color w:val="FF0000"/>
+        </w:rPr>
+        <w:t xml:space="preserve">Please note that this version of </w:t>
+      </w:r>
+      <w:proofErr w:type="spellStart"/>
+      <w:r>
+        <w:rPr>
+          <w:i/>
+          <w:color w:val="FF0000"/>
+        </w:rPr>
+        <w:t>TweeFly</w:t>
+      </w:r>
+      <w:proofErr w:type="spellEnd"/>
+      <w:r>
+        <w:rPr>
+          <w:color w:val="FF0000"/>
+        </w:rPr>
+        <w:t xml:space="preserve"> is still in beta state so backup your </w:t>
+      </w:r>
+      <w:r>
+        <w:rPr>
+          <w:i/>
+          <w:color w:val="FF0000"/>
+        </w:rPr>
+        <w:t>Twine</w:t>
+      </w:r>
+      <w:r>
+        <w:rPr>
+          <w:color w:val="FF0000"/>
+        </w:rPr>
+        <w:t xml:space="preserve"> </w:t>
+      </w:r>
+      <w:r>
+        <w:rPr>
+          <w:color w:val="FF0000"/>
+        </w:rPr>
+        <w:t xml:space="preserve">story before clicking on </w:t>
+      </w:r>
+      <w:r>
+        <w:rPr>
+          <w:i/>
+          <w:color w:val="FF0000"/>
+        </w:rPr>
+        <w:t>Generate</w:t>
+      </w:r>
+      <w:r>
+        <w:rPr>
+          <w:color w:val="FF0000"/>
+        </w:rPr>
+        <w:t>. We tested the integration thoroughly but we cannot guarantee that there are exceptional cases where code gets mixed up.</w:t>
+      </w:r>
+      <w:bookmarkStart w:id="0" w:name="_GoBack"/>
+      <w:bookmarkEnd w:id="0"/>
+    </w:p>
+    <w:p>
+      <w:pPr>
+        <w:pStyle w:val="Listenabsatz"/>
+        <w:jc w:val="both"/>
+      </w:pPr>
     </w:p>
     <w:p>
       <w:pPr>
@@ -1700,7 +1776,11 @@
         <w:t>the</w:t>
       </w:r>
       <w:r>
-        <w:t xml:space="preserve"> player’s computer. As a consequence, using relative paths is the way you should go. When picking an image for an item the dialog adds the entire file path as property. To make this path a relative path, you can leave it as it is and specify a string to subtract from the beginning of the image’s path. An example:</w:t>
+        <w:t xml:space="preserve"> player’s computer. As a consequence, using relative paths is the way you should go. When picking an image for an item the dialog adds the entire file path as property. To make this path a relative path, you can leave it as it is and specify a string to </w:t>
+      </w:r>
+      <w:r>
+        <w:lastRenderedPageBreak/>
+        <w:t>subtract from the beginning of the image’s path. An example:</w:t>
       </w:r>
     </w:p>
     <w:p>
@@ -1730,7 +1810,6 @@
         <w:jc w:val="both"/>
       </w:pPr>
       <w:r>
-        <w:lastRenderedPageBreak/>
         <w:t>And specify a subtraction path:</w:t>
       </w:r>
     </w:p>
@@ -2218,6 +2297,7 @@
     </w:p>
     <w:p>
       <w:r>
+        <w:lastRenderedPageBreak/>
         <w:t xml:space="preserve">Another option to show information on those menus is to render them directly in the sidebar. This can be achieved by checking </w:t>
       </w:r>
       <w:r>
@@ -2255,7 +2335,6 @@
     </w:p>
     <w:p>
       <w:r>
-        <w:lastRenderedPageBreak/>
         <w:t xml:space="preserve">Items, cloths, shops, and characters offer the opportunity to attach three blank skills </w:t>
       </w:r>
       <w:r>
@@ -7881,8 +7960,54 @@
       <w:r>
         <w:t>.</w:t>
       </w:r>
-      <w:bookmarkStart w:id="0" w:name="_GoBack"/>
-      <w:bookmarkEnd w:id="0"/>
+    </w:p>
+    <w:p>
+      <w:pPr>
+        <w:pStyle w:val="berschrift2"/>
+      </w:pPr>
+      <w:r>
+        <w:t>Release 0.9.1 BETA</w:t>
+      </w:r>
+    </w:p>
+    <w:p>
+      <w:pPr>
+        <w:pStyle w:val="Listenabsatz"/>
+        <w:numPr>
+          <w:ilvl w:val="0"/>
+          <w:numId w:val="16"/>
+        </w:numPr>
+      </w:pPr>
+      <w:r>
+        <w:t xml:space="preserve">Marked auto generated code in Twine files so that they are replaced when </w:t>
+      </w:r>
+      <w:proofErr w:type="spellStart"/>
+      <w:r>
+        <w:t>TweeFly</w:t>
+      </w:r>
+      <w:proofErr w:type="spellEnd"/>
+      <w:r>
+        <w:t xml:space="preserve"> code is regenerated.</w:t>
+      </w:r>
+    </w:p>
+    <w:p>
+      <w:pPr>
+        <w:pStyle w:val="Listenabsatz"/>
+        <w:numPr>
+          <w:ilvl w:val="0"/>
+          <w:numId w:val="16"/>
+        </w:numPr>
+      </w:pPr>
+      <w:r>
+        <w:t>Added “</w:t>
+      </w:r>
+      <w:proofErr w:type="spellStart"/>
+      <w:r>
+        <w:t>noreturn</w:t>
+      </w:r>
+      <w:proofErr w:type="spellEnd"/>
+      <w:r>
+        <w:t>” tag to inventory, wardrobe, stats, cloths, characters paragraphs if they did not exist before.</w:t>
+      </w:r>
     </w:p>
     <w:sectPr>
       <w:pgSz w:w="11906" w:h="16838"/>
@@ -10858,7 +10983,7 @@
 </file>
 
 <file path=customXml/itemProps1.xml><?xml version="1.0" encoding="utf-8"?>
-<ds:datastoreItem xmlns:ds="http://schemas.openxmlformats.org/officeDocument/2006/customXml" ds:itemID="{E35B26C8-C796-4B03-959B-D6DAD054D64F}">
+<ds:datastoreItem xmlns:ds="http://schemas.openxmlformats.org/officeDocument/2006/customXml" ds:itemID="{B729588B-3EF8-4E66-8565-1F1B51F071FA}">
   <ds:schemaRefs>
     <ds:schemaRef ds:uri="http://schemas.openxmlformats.org/officeDocument/2006/bibliography"/>
   </ds:schemaRefs>

</xml_diff>